<commit_message>
Added missing methods to UML diagram
</commit_message>
<xml_diff>
--- a/UML.docx
+++ b/UML.docx
@@ -1,6 +1,6 @@
 
 <file path=word/document.xml><?xml version="1.0" encoding="utf-8"?>
-<w:document xmlns:wpc="http://schemas.microsoft.com/office/word/2010/wordprocessingCanvas" xmlns:mc="http://schemas.openxmlformats.org/markup-compatibility/2006" xmlns:o="urn:schemas-microsoft-com:office:office" xmlns:r="http://schemas.openxmlformats.org/officeDocument/2006/relationships" xmlns:m="http://schemas.openxmlformats.org/officeDocument/2006/math" xmlns:v="urn:schemas-microsoft-com:vml" xmlns:wp14="http://schemas.microsoft.com/office/word/2010/wordprocessingDrawing" xmlns:wp="http://schemas.openxmlformats.org/drawingml/2006/wordprocessingDrawing" xmlns:w10="urn:schemas-microsoft-com:office:word" xmlns:w="http://schemas.openxmlformats.org/wordprocessingml/2006/main" xmlns:w14="http://schemas.microsoft.com/office/word/2010/wordml" xmlns:w15="http://schemas.microsoft.com/office/word/2012/wordml" xmlns:wpg="http://schemas.microsoft.com/office/word/2010/wordprocessingGroup" xmlns:wpi="http://schemas.microsoft.com/office/word/2010/wordprocessingInk" xmlns:wne="http://schemas.microsoft.com/office/word/2006/wordml" xmlns:wps="http://schemas.microsoft.com/office/word/2010/wordprocessingShape" mc:Ignorable="w14 w15 wp14">
+<w:document xmlns:wpc="http://schemas.microsoft.com/office/word/2010/wordprocessingCanvas" xmlns:cx="http://schemas.microsoft.com/office/drawing/2014/chartex" xmlns:cx1="http://schemas.microsoft.com/office/drawing/2015/9/8/chartex" xmlns:cx2="http://schemas.microsoft.com/office/drawing/2015/10/21/chartex" xmlns:mc="http://schemas.openxmlformats.org/markup-compatibility/2006" xmlns:o="urn:schemas-microsoft-com:office:office" xmlns:r="http://schemas.openxmlformats.org/officeDocument/2006/relationships" xmlns:m="http://schemas.openxmlformats.org/officeDocument/2006/math" xmlns:v="urn:schemas-microsoft-com:vml" xmlns:wp14="http://schemas.microsoft.com/office/word/2010/wordprocessingDrawing" xmlns:wp="http://schemas.openxmlformats.org/drawingml/2006/wordprocessingDrawing" xmlns:w10="urn:schemas-microsoft-com:office:word" xmlns:w="http://schemas.openxmlformats.org/wordprocessingml/2006/main" xmlns:w14="http://schemas.microsoft.com/office/word/2010/wordml" xmlns:w15="http://schemas.microsoft.com/office/word/2012/wordml" xmlns:w16se="http://schemas.microsoft.com/office/word/2015/wordml/symex" xmlns:wpg="http://schemas.microsoft.com/office/word/2010/wordprocessingGroup" xmlns:wpi="http://schemas.microsoft.com/office/word/2010/wordprocessingInk" xmlns:wne="http://schemas.microsoft.com/office/word/2006/wordml" xmlns:wps="http://schemas.microsoft.com/office/word/2010/wordprocessingShape" mc:Ignorable="w14 w15 w16se wp14">
   <w:body>
     <w:tbl>
       <w:tblPr>
@@ -145,7 +145,7 @@
                 <w:noProof/>
                 <w:sz w:val="24"/>
                 <w:szCs w:val="24"/>
-                <w:lang w:eastAsia="en-CA"/>
+                <w:lang w:val="en-US"/>
               </w:rPr>
               <mc:AlternateContent>
                 <mc:Choice Requires="wps">
@@ -257,7 +257,7 @@
                 <w:szCs w:val="24"/>
                 <w:u w:val="single"/>
               </w:rPr>
-              <w:t>#read: byte[]</w:t>
+              <w:t>#read: byte</w:t>
             </w:r>
           </w:p>
           <w:p>
@@ -582,7 +582,7 @@
                 <w:noProof/>
                 <w:sz w:val="24"/>
                 <w:szCs w:val="24"/>
-                <w:lang w:eastAsia="en-CA"/>
+                <w:lang w:val="en-US"/>
               </w:rPr>
               <mc:AlternateContent>
                 <mc:Choice Requires="wps">
@@ -832,7 +832,7 @@
                 <w:szCs w:val="24"/>
                 <w:u w:val="single"/>
               </w:rPr>
-              <w:t xml:space="preserve">(byte[], </w:t>
+              <w:t>(</w:t>
             </w:r>
             <w:proofErr w:type="spellStart"/>
             <w:r>
@@ -852,42 +852,143 @@
                 <w:szCs w:val="24"/>
                 <w:u w:val="single"/>
               </w:rPr>
+              <w:t xml:space="preserve">): </w:t>
+            </w:r>
+            <w:proofErr w:type="gramStart"/>
+            <w:r>
+              <w:rPr>
+                <w:rFonts w:ascii="Times New Roman" w:hAnsi="Times New Roman" w:cs="Times New Roman"/>
+                <w:sz w:val="24"/>
+                <w:szCs w:val="24"/>
+                <w:u w:val="single"/>
+              </w:rPr>
+              <w:t>byte[</w:t>
+            </w:r>
+            <w:proofErr w:type="gramEnd"/>
+            <w:r>
+              <w:rPr>
+                <w:rFonts w:ascii="Times New Roman" w:hAnsi="Times New Roman" w:cs="Times New Roman"/>
+                <w:sz w:val="24"/>
+                <w:szCs w:val="24"/>
+                <w:u w:val="single"/>
+              </w:rPr>
+              <w:t>]</w:t>
+            </w:r>
+          </w:p>
+          <w:p>
+            <w:pPr>
+              <w:rPr>
+                <w:rFonts w:ascii="Times New Roman" w:hAnsi="Times New Roman" w:cs="Times New Roman"/>
+                <w:sz w:val="24"/>
+                <w:szCs w:val="24"/>
+                <w:u w:val="single"/>
+              </w:rPr>
+            </w:pPr>
+            <w:r>
+              <w:rPr>
+                <w:rFonts w:ascii="Times New Roman" w:hAnsi="Times New Roman" w:cs="Times New Roman"/>
+                <w:sz w:val="24"/>
+                <w:szCs w:val="24"/>
+                <w:u w:val="single"/>
+              </w:rPr>
+              <w:t>-</w:t>
+            </w:r>
+            <w:proofErr w:type="spellStart"/>
+            <w:r>
+              <w:rPr>
+                <w:rFonts w:ascii="Times New Roman" w:hAnsi="Times New Roman" w:cs="Times New Roman"/>
+                <w:sz w:val="24"/>
+                <w:szCs w:val="24"/>
+                <w:u w:val="single"/>
+              </w:rPr>
+              <w:t>createDataPacket</w:t>
+            </w:r>
+            <w:proofErr w:type="spellEnd"/>
+            <w:r>
+              <w:rPr>
+                <w:rFonts w:ascii="Times New Roman" w:hAnsi="Times New Roman" w:cs="Times New Roman"/>
+                <w:sz w:val="24"/>
+                <w:szCs w:val="24"/>
+                <w:u w:val="single"/>
+              </w:rPr>
+              <w:t>(</w:t>
+            </w:r>
+            <w:proofErr w:type="spellStart"/>
+            <w:proofErr w:type="gramStart"/>
+            <w:r>
+              <w:rPr>
+                <w:rFonts w:ascii="Times New Roman" w:hAnsi="Times New Roman" w:cs="Times New Roman"/>
+                <w:sz w:val="24"/>
+                <w:szCs w:val="24"/>
+                <w:u w:val="single"/>
+              </w:rPr>
+              <w:t>byte,int</w:t>
+            </w:r>
+            <w:proofErr w:type="spellEnd"/>
+            <w:proofErr w:type="gramEnd"/>
+            <w:r>
+              <w:rPr>
+                <w:rFonts w:ascii="Times New Roman" w:hAnsi="Times New Roman" w:cs="Times New Roman"/>
+                <w:sz w:val="24"/>
+                <w:szCs w:val="24"/>
+                <w:u w:val="single"/>
+              </w:rPr>
+              <w:t>):byte[]</w:t>
+            </w:r>
+          </w:p>
+          <w:p>
+            <w:pPr>
+              <w:rPr>
+                <w:rFonts w:ascii="Times New Roman" w:hAnsi="Times New Roman" w:cs="Times New Roman"/>
+                <w:sz w:val="24"/>
+                <w:szCs w:val="24"/>
+              </w:rPr>
+            </w:pPr>
+            <w:r>
+              <w:rPr>
+                <w:rFonts w:ascii="Times New Roman" w:hAnsi="Times New Roman" w:cs="Times New Roman"/>
+                <w:sz w:val="24"/>
+                <w:szCs w:val="24"/>
+              </w:rPr>
+              <w:t>-</w:t>
+            </w:r>
+            <w:proofErr w:type="spellStart"/>
+            <w:r>
+              <w:rPr>
+                <w:rFonts w:ascii="Times New Roman" w:hAnsi="Times New Roman" w:cs="Times New Roman"/>
+                <w:sz w:val="24"/>
+                <w:szCs w:val="24"/>
+              </w:rPr>
+              <w:t>arrayCombiner</w:t>
+            </w:r>
+            <w:proofErr w:type="spellEnd"/>
+            <w:r>
+              <w:rPr>
+                <w:rFonts w:ascii="Times New Roman" w:hAnsi="Times New Roman" w:cs="Times New Roman"/>
+                <w:sz w:val="24"/>
+                <w:szCs w:val="24"/>
+              </w:rPr>
+              <w:t>(</w:t>
+            </w:r>
+            <w:proofErr w:type="spellStart"/>
+            <w:proofErr w:type="gramStart"/>
+            <w:r>
+              <w:rPr>
+                <w:rFonts w:ascii="Times New Roman" w:hAnsi="Times New Roman" w:cs="Times New Roman"/>
+                <w:sz w:val="24"/>
+                <w:szCs w:val="24"/>
+              </w:rPr>
+              <w:t>byte,String</w:t>
+            </w:r>
+            <w:proofErr w:type="spellEnd"/>
+            <w:proofErr w:type="gramEnd"/>
+            <w:r>
+              <w:rPr>
+                <w:rFonts w:ascii="Times New Roman" w:hAnsi="Times New Roman" w:cs="Times New Roman"/>
+                <w:sz w:val="24"/>
+                <w:szCs w:val="24"/>
+              </w:rPr>
               <w:t>): byte[]</w:t>
-            </w:r>
-          </w:p>
-          <w:p>
-            <w:pPr>
-              <w:rPr>
-                <w:rFonts w:ascii="Times New Roman" w:hAnsi="Times New Roman" w:cs="Times New Roman"/>
-                <w:sz w:val="24"/>
-                <w:szCs w:val="24"/>
-              </w:rPr>
-            </w:pPr>
-            <w:r>
-              <w:rPr>
-                <w:rFonts w:ascii="Times New Roman" w:hAnsi="Times New Roman" w:cs="Times New Roman"/>
-                <w:sz w:val="24"/>
-                <w:szCs w:val="24"/>
-              </w:rPr>
-              <w:t>#</w:t>
-            </w:r>
-            <w:proofErr w:type="spellStart"/>
-            <w:r>
-              <w:rPr>
-                <w:rFonts w:ascii="Times New Roman" w:hAnsi="Times New Roman" w:cs="Times New Roman"/>
-                <w:sz w:val="24"/>
-                <w:szCs w:val="24"/>
-              </w:rPr>
-              <w:t>waitFiveSeconds</w:t>
-            </w:r>
-            <w:proofErr w:type="spellEnd"/>
-            <w:r>
-              <w:rPr>
-                <w:rFonts w:ascii="Times New Roman" w:hAnsi="Times New Roman" w:cs="Times New Roman"/>
-                <w:sz w:val="24"/>
-                <w:szCs w:val="24"/>
-              </w:rPr>
-              <w:t>(): void</w:t>
             </w:r>
           </w:p>
         </w:tc>
@@ -1116,6 +1217,78 @@
               <w:t>+</w:t>
             </w:r>
             <w:proofErr w:type="spellStart"/>
+            <w:proofErr w:type="gramStart"/>
+            <w:r>
+              <w:rPr>
+                <w:rFonts w:ascii="Times New Roman" w:hAnsi="Times New Roman" w:cs="Times New Roman"/>
+                <w:sz w:val="24"/>
+                <w:szCs w:val="24"/>
+              </w:rPr>
+              <w:t>printReceivedFile</w:t>
+            </w:r>
+            <w:proofErr w:type="spellEnd"/>
+            <w:r>
+              <w:rPr>
+                <w:rFonts w:ascii="Times New Roman" w:hAnsi="Times New Roman" w:cs="Times New Roman"/>
+                <w:sz w:val="24"/>
+                <w:szCs w:val="24"/>
+              </w:rPr>
+              <w:t>(</w:t>
+            </w:r>
+            <w:proofErr w:type="gramEnd"/>
+            <w:r>
+              <w:rPr>
+                <w:rFonts w:ascii="Times New Roman" w:hAnsi="Times New Roman" w:cs="Times New Roman"/>
+                <w:sz w:val="24"/>
+                <w:szCs w:val="24"/>
+              </w:rPr>
+              <w:t xml:space="preserve">String, </w:t>
+            </w:r>
+            <w:proofErr w:type="spellStart"/>
+            <w:r>
+              <w:rPr>
+                <w:rFonts w:ascii="Times New Roman" w:hAnsi="Times New Roman" w:cs="Times New Roman"/>
+                <w:sz w:val="24"/>
+                <w:szCs w:val="24"/>
+              </w:rPr>
+              <w:t>DatagramPacket</w:t>
+            </w:r>
+            <w:proofErr w:type="spellEnd"/>
+            <w:r>
+              <w:rPr>
+                <w:rFonts w:ascii="Times New Roman" w:hAnsi="Times New Roman" w:cs="Times New Roman"/>
+                <w:sz w:val="24"/>
+                <w:szCs w:val="24"/>
+              </w:rPr>
+              <w:t>)</w:t>
+            </w:r>
+            <w:r>
+              <w:rPr>
+                <w:rFonts w:ascii="Times New Roman" w:hAnsi="Times New Roman" w:cs="Times New Roman"/>
+                <w:sz w:val="24"/>
+                <w:szCs w:val="24"/>
+              </w:rPr>
+              <w:t>:void</w:t>
+            </w:r>
+          </w:p>
+          <w:p>
+            <w:pPr>
+              <w:rPr>
+                <w:rFonts w:ascii="Times New Roman" w:hAnsi="Times New Roman" w:cs="Times New Roman"/>
+                <w:sz w:val="24"/>
+                <w:szCs w:val="24"/>
+              </w:rPr>
+            </w:pPr>
+            <w:r>
+              <w:rPr>
+                <w:rFonts w:ascii="Times New Roman" w:hAnsi="Times New Roman" w:cs="Times New Roman"/>
+                <w:sz w:val="24"/>
+                <w:szCs w:val="24"/>
+              </w:rPr>
+              <w:t>+</w:t>
+            </w:r>
+            <w:proofErr w:type="spellStart"/>
+            <w:proofErr w:type="gramStart"/>
             <w:r>
               <w:rPr>
                 <w:rFonts w:ascii="Times New Roman" w:hAnsi="Times New Roman" w:cs="Times New Roman"/>
@@ -1131,7 +1304,16 @@
                 <w:sz w:val="24"/>
                 <w:szCs w:val="24"/>
               </w:rPr>
-              <w:t xml:space="preserve">(String, </w:t>
+              <w:t>(</w:t>
+            </w:r>
+            <w:proofErr w:type="gramEnd"/>
+            <w:r>
+              <w:rPr>
+                <w:rFonts w:ascii="Times New Roman" w:hAnsi="Times New Roman" w:cs="Times New Roman"/>
+                <w:sz w:val="24"/>
+                <w:szCs w:val="24"/>
+              </w:rPr>
+              <w:t xml:space="preserve">String, </w:t>
             </w:r>
             <w:proofErr w:type="spellStart"/>
             <w:r>
@@ -1323,12 +1505,12 @@
         <w:tblLook w:val="04A0" w:firstRow="1" w:lastRow="0" w:firstColumn="1" w:lastColumn="0" w:noHBand="0" w:noVBand="1"/>
       </w:tblPr>
       <w:tblGrid>
-        <w:gridCol w:w="3771"/>
+        <w:gridCol w:w="3955"/>
       </w:tblGrid>
       <w:tr>
         <w:tc>
           <w:tcPr>
-            <w:tcW w:w="3771" w:type="dxa"/>
+            <w:tcW w:w="3955" w:type="dxa"/>
           </w:tcPr>
           <w:p>
             <w:pPr>
@@ -1354,7 +1536,7 @@
       <w:tr>
         <w:tc>
           <w:tcPr>
-            <w:tcW w:w="3771" w:type="dxa"/>
+            <w:tcW w:w="3955" w:type="dxa"/>
           </w:tcPr>
           <w:p>
             <w:pPr>
@@ -1373,24 +1555,23 @@
               <w:t>-</w:t>
             </w:r>
             <w:proofErr w:type="spellStart"/>
-            <w:r>
-              <w:rPr>
-                <w:rFonts w:ascii="Times New Roman" w:hAnsi="Times New Roman" w:cs="Times New Roman"/>
-                <w:sz w:val="24"/>
-                <w:szCs w:val="24"/>
-              </w:rPr>
-              <w:t>sendReceiveSocket</w:t>
-            </w:r>
-            <w:proofErr w:type="spellEnd"/>
-            <w:r>
-              <w:rPr>
-                <w:rFonts w:ascii="Times New Roman" w:hAnsi="Times New Roman" w:cs="Times New Roman"/>
-                <w:sz w:val="24"/>
-                <w:szCs w:val="24"/>
-              </w:rPr>
-              <w:t xml:space="preserve">: </w:t>
-            </w:r>
-            <w:proofErr w:type="spellStart"/>
+            <w:proofErr w:type="gramStart"/>
+            <w:r>
+              <w:rPr>
+                <w:rFonts w:ascii="Times New Roman" w:hAnsi="Times New Roman" w:cs="Times New Roman"/>
+                <w:sz w:val="24"/>
+                <w:szCs w:val="24"/>
+              </w:rPr>
+              <w:t>sendReceiveSoc</w:t>
+            </w:r>
+            <w:r>
+              <w:rPr>
+                <w:rFonts w:ascii="Times New Roman" w:hAnsi="Times New Roman" w:cs="Times New Roman"/>
+                <w:sz w:val="24"/>
+                <w:szCs w:val="24"/>
+              </w:rPr>
+              <w:t>ket:</w:t>
+            </w:r>
             <w:r>
               <w:rPr>
                 <w:rFonts w:ascii="Times New Roman" w:hAnsi="Times New Roman" w:cs="Times New Roman"/>
@@ -1400,6 +1581,7 @@
               <w:t>DatagramSocket</w:t>
             </w:r>
             <w:proofErr w:type="spellEnd"/>
+            <w:proofErr w:type="gramEnd"/>
           </w:p>
           <w:p>
             <w:pPr>
@@ -1487,7 +1669,7 @@
       <w:tr>
         <w:tc>
           <w:tcPr>
-            <w:tcW w:w="3771" w:type="dxa"/>
+            <w:tcW w:w="3955" w:type="dxa"/>
           </w:tcPr>
           <w:p>
             <w:pPr>
@@ -1932,6 +2114,7 @@
               <w:t>-</w:t>
             </w:r>
             <w:proofErr w:type="spellStart"/>
+            <w:proofErr w:type="gramStart"/>
             <w:r>
               <w:rPr>
                 <w:rFonts w:ascii="Times New Roman" w:hAnsi="Times New Roman" w:cs="Times New Roman"/>
@@ -1947,7 +2130,16 @@
                 <w:sz w:val="24"/>
                 <w:szCs w:val="24"/>
               </w:rPr>
-              <w:t>(): void</w:t>
+              <w:t>(</w:t>
+            </w:r>
+            <w:proofErr w:type="gramEnd"/>
+            <w:r>
+              <w:rPr>
+                <w:rFonts w:ascii="Times New Roman" w:hAnsi="Times New Roman" w:cs="Times New Roman"/>
+                <w:sz w:val="24"/>
+                <w:szCs w:val="24"/>
+              </w:rPr>
+              <w:t>): void</w:t>
             </w:r>
           </w:p>
           <w:p>
@@ -1973,6 +2165,70 @@
                 <w:sz w:val="24"/>
                 <w:szCs w:val="24"/>
               </w:rPr>
+              <w:t>sendToClient</w:t>
+            </w:r>
+            <w:proofErr w:type="spellEnd"/>
+            <w:r>
+              <w:rPr>
+                <w:rFonts w:ascii="Times New Roman" w:hAnsi="Times New Roman" w:cs="Times New Roman"/>
+                <w:sz w:val="24"/>
+                <w:szCs w:val="24"/>
+              </w:rPr>
+              <w:t>(</w:t>
+            </w:r>
+            <w:proofErr w:type="spellStart"/>
+            <w:r>
+              <w:rPr>
+                <w:rFonts w:ascii="Times New Roman" w:hAnsi="Times New Roman" w:cs="Times New Roman"/>
+                <w:sz w:val="24"/>
+                <w:szCs w:val="24"/>
+              </w:rPr>
+              <w:t>int</w:t>
+            </w:r>
+            <w:proofErr w:type="spellEnd"/>
+            <w:proofErr w:type="gramStart"/>
+            <w:r>
+              <w:rPr>
+                <w:rFonts w:ascii="Times New Roman" w:hAnsi="Times New Roman" w:cs="Times New Roman"/>
+                <w:sz w:val="24"/>
+                <w:szCs w:val="24"/>
+              </w:rPr>
+              <w:t>)</w:t>
+            </w:r>
+            <w:r>
+              <w:rPr>
+                <w:rFonts w:ascii="Times New Roman" w:hAnsi="Times New Roman" w:cs="Times New Roman"/>
+                <w:sz w:val="24"/>
+                <w:szCs w:val="24"/>
+              </w:rPr>
+              <w:t>:void</w:t>
+            </w:r>
+            <w:proofErr w:type="gramEnd"/>
+          </w:p>
+          <w:p>
+            <w:pPr>
+              <w:rPr>
+                <w:rFonts w:ascii="Times New Roman" w:hAnsi="Times New Roman" w:cs="Times New Roman"/>
+                <w:sz w:val="24"/>
+                <w:szCs w:val="24"/>
+              </w:rPr>
+            </w:pPr>
+            <w:r>
+              <w:rPr>
+                <w:rFonts w:ascii="Times New Roman" w:hAnsi="Times New Roman" w:cs="Times New Roman"/>
+                <w:sz w:val="24"/>
+                <w:szCs w:val="24"/>
+              </w:rPr>
+              <w:t>-</w:t>
+            </w:r>
+            <w:proofErr w:type="spellStart"/>
+            <w:proofErr w:type="gramStart"/>
+            <w:r>
+              <w:rPr>
+                <w:rFonts w:ascii="Times New Roman" w:hAnsi="Times New Roman" w:cs="Times New Roman"/>
+                <w:sz w:val="24"/>
+                <w:szCs w:val="24"/>
+              </w:rPr>
               <w:t>receiveFromClient</w:t>
             </w:r>
             <w:proofErr w:type="spellEnd"/>
@@ -1982,7 +2238,16 @@
                 <w:sz w:val="24"/>
                 <w:szCs w:val="24"/>
               </w:rPr>
-              <w:t>(): void</w:t>
+              <w:t>(</w:t>
+            </w:r>
+            <w:proofErr w:type="gramEnd"/>
+            <w:r>
+              <w:rPr>
+                <w:rFonts w:ascii="Times New Roman" w:hAnsi="Times New Roman" w:cs="Times New Roman"/>
+                <w:sz w:val="24"/>
+                <w:szCs w:val="24"/>
+              </w:rPr>
+              <w:t>): void</w:t>
             </w:r>
           </w:p>
           <w:p>
@@ -2002,22 +2267,40 @@
               <w:t>-</w:t>
             </w:r>
             <w:proofErr w:type="spellStart"/>
-            <w:r>
-              <w:rPr>
-                <w:rFonts w:ascii="Times New Roman" w:hAnsi="Times New Roman" w:cs="Times New Roman"/>
-                <w:sz w:val="24"/>
-                <w:szCs w:val="24"/>
-              </w:rPr>
-              <w:t>receiveFromSercer</w:t>
-            </w:r>
-            <w:proofErr w:type="spellEnd"/>
-            <w:r>
-              <w:rPr>
-                <w:rFonts w:ascii="Times New Roman" w:hAnsi="Times New Roman" w:cs="Times New Roman"/>
-                <w:sz w:val="24"/>
-                <w:szCs w:val="24"/>
-              </w:rPr>
-              <w:t>(): void</w:t>
+            <w:proofErr w:type="gramStart"/>
+            <w:r>
+              <w:rPr>
+                <w:rFonts w:ascii="Times New Roman" w:hAnsi="Times New Roman" w:cs="Times New Roman"/>
+                <w:sz w:val="24"/>
+                <w:szCs w:val="24"/>
+              </w:rPr>
+              <w:t>receiveFromServ</w:t>
+            </w:r>
+            <w:r>
+              <w:rPr>
+                <w:rFonts w:ascii="Times New Roman" w:hAnsi="Times New Roman" w:cs="Times New Roman"/>
+                <w:sz w:val="24"/>
+                <w:szCs w:val="24"/>
+              </w:rPr>
+              <w:t>er</w:t>
+            </w:r>
+            <w:proofErr w:type="spellEnd"/>
+            <w:r>
+              <w:rPr>
+                <w:rFonts w:ascii="Times New Roman" w:hAnsi="Times New Roman" w:cs="Times New Roman"/>
+                <w:sz w:val="24"/>
+                <w:szCs w:val="24"/>
+              </w:rPr>
+              <w:t>(</w:t>
+            </w:r>
+            <w:proofErr w:type="gramEnd"/>
+            <w:r>
+              <w:rPr>
+                <w:rFonts w:ascii="Times New Roman" w:hAnsi="Times New Roman" w:cs="Times New Roman"/>
+                <w:sz w:val="24"/>
+                <w:szCs w:val="24"/>
+              </w:rPr>
+              <w:t>): void</w:t>
             </w:r>
           </w:p>
           <w:p>
@@ -2090,12 +2373,12 @@
           <w:noProof/>
           <w:sz w:val="24"/>
           <w:szCs w:val="24"/>
-          <w:lang w:eastAsia="en-CA"/>
+          <w:lang w:val="en-US"/>
         </w:rPr>
         <mc:AlternateContent>
           <mc:Choice Requires="wps">
             <w:drawing>
-              <wp:anchor distT="0" distB="0" distL="114300" distR="114300" simplePos="0" relativeHeight="251662336" behindDoc="0" locked="0" layoutInCell="1" allowOverlap="1" wp14:anchorId="195E55CC" wp14:editId="530E3B1D">
+              <wp:anchor distT="0" distB="0" distL="114300" distR="114300" simplePos="0" relativeHeight="251662336" behindDoc="0" locked="0" layoutInCell="1" allowOverlap="1" wp14:anchorId="1C2A410F" wp14:editId="1C0E9BD7">
                 <wp:simplePos x="0" y="0"/>
                 <wp:positionH relativeFrom="column">
                   <wp:posOffset>3143250</wp:posOffset>
@@ -2299,7 +2582,7 @@
                 <w:szCs w:val="24"/>
                 <w:u w:val="single"/>
               </w:rPr>
-              <w:t>+</w:t>
+              <w:t xml:space="preserve">+SERVER_PORT: </w:t>
             </w:r>
             <w:proofErr w:type="spellStart"/>
             <w:r>
@@ -2309,28 +2592,29 @@
                 <w:szCs w:val="24"/>
                 <w:u w:val="single"/>
               </w:rPr>
-              <w:t>fileDirectory</w:t>
-            </w:r>
-            <w:proofErr w:type="spellEnd"/>
-            <w:r>
+              <w:t>int</w:t>
+            </w:r>
+            <w:proofErr w:type="spellEnd"/>
+          </w:p>
+          <w:p>
+            <w:pPr>
               <w:rPr>
                 <w:rFonts w:ascii="Times New Roman" w:hAnsi="Times New Roman" w:cs="Times New Roman"/>
                 <w:sz w:val="24"/>
                 <w:szCs w:val="24"/>
                 <w:u w:val="single"/>
               </w:rPr>
-              <w:t>: String</w:t>
-            </w:r>
-          </w:p>
-          <w:p>
-            <w:pPr>
+            </w:pPr>
+            <w:r>
               <w:rPr>
                 <w:rFonts w:ascii="Times New Roman" w:hAnsi="Times New Roman" w:cs="Times New Roman"/>
                 <w:sz w:val="24"/>
                 <w:szCs w:val="24"/>
                 <w:u w:val="single"/>
               </w:rPr>
-            </w:pPr>
+              <w:t xml:space="preserve">+FILE_NAME_START: </w:t>
+            </w:r>
+            <w:proofErr w:type="spellStart"/>
             <w:r>
               <w:rPr>
                 <w:rFonts w:ascii="Times New Roman" w:hAnsi="Times New Roman" w:cs="Times New Roman"/>
@@ -2338,16 +2622,6 @@
                 <w:szCs w:val="24"/>
                 <w:u w:val="single"/>
               </w:rPr>
-              <w:t xml:space="preserve">+SERVER_PORT: </w:t>
-            </w:r>
-            <w:proofErr w:type="spellStart"/>
-            <w:r>
-              <w:rPr>
-                <w:rFonts w:ascii="Times New Roman" w:hAnsi="Times New Roman" w:cs="Times New Roman"/>
-                <w:sz w:val="24"/>
-                <w:szCs w:val="24"/>
-                <w:u w:val="single"/>
-              </w:rPr>
               <w:t>int</w:t>
             </w:r>
             <w:proofErr w:type="spellEnd"/>
@@ -2358,58 +2632,8 @@
                 <w:rFonts w:ascii="Times New Roman" w:hAnsi="Times New Roman" w:cs="Times New Roman"/>
                 <w:sz w:val="24"/>
                 <w:szCs w:val="24"/>
-                <w:u w:val="single"/>
-              </w:rPr>
-            </w:pPr>
-            <w:r>
-              <w:rPr>
-                <w:rFonts w:ascii="Times New Roman" w:hAnsi="Times New Roman" w:cs="Times New Roman"/>
-                <w:sz w:val="24"/>
-                <w:szCs w:val="24"/>
-                <w:u w:val="single"/>
-              </w:rPr>
-              <w:t xml:space="preserve">+FILE_NAME_START: </w:t>
-            </w:r>
-            <w:proofErr w:type="spellStart"/>
-            <w:r>
-              <w:rPr>
-                <w:rFonts w:ascii="Times New Roman" w:hAnsi="Times New Roman" w:cs="Times New Roman"/>
-                <w:sz w:val="24"/>
-                <w:szCs w:val="24"/>
-                <w:u w:val="single"/>
-              </w:rPr>
-              <w:t>int</w:t>
-            </w:r>
-            <w:proofErr w:type="spellEnd"/>
-          </w:p>
-          <w:p>
-            <w:pPr>
-              <w:rPr>
-                <w:rFonts w:ascii="Times New Roman" w:hAnsi="Times New Roman" w:cs="Times New Roman"/>
-                <w:sz w:val="24"/>
-                <w:szCs w:val="24"/>
-              </w:rPr>
-            </w:pPr>
-            <w:r>
-              <w:rPr>
-                <w:rFonts w:ascii="Times New Roman" w:hAnsi="Times New Roman" w:cs="Times New Roman"/>
-                <w:sz w:val="24"/>
-                <w:szCs w:val="24"/>
-                <w:u w:val="single"/>
-              </w:rPr>
-              <w:t xml:space="preserve">+ACK: </w:t>
-            </w:r>
-            <w:proofErr w:type="spellStart"/>
-            <w:r>
-              <w:rPr>
-                <w:rFonts w:ascii="Times New Roman" w:hAnsi="Times New Roman" w:cs="Times New Roman"/>
-                <w:sz w:val="24"/>
-                <w:szCs w:val="24"/>
-                <w:u w:val="single"/>
-              </w:rPr>
-              <w:t>boolean</w:t>
-            </w:r>
-            <w:proofErr w:type="spellEnd"/>
+              </w:rPr>
+            </w:pPr>
           </w:p>
         </w:tc>
       </w:tr>
@@ -2441,15 +2665,7 @@
                 <w:sz w:val="24"/>
                 <w:szCs w:val="24"/>
               </w:rPr>
-              <w:t>FileTransfer</w:t>
-            </w:r>
-            <w:r>
-              <w:rPr>
-                <w:rFonts w:ascii="Times New Roman" w:hAnsi="Times New Roman" w:cs="Times New Roman"/>
-                <w:sz w:val="24"/>
-                <w:szCs w:val="24"/>
-              </w:rPr>
-              <w:t>Server</w:t>
+              <w:t>FileTransferServer</w:t>
             </w:r>
             <w:proofErr w:type="spellEnd"/>
             <w:r>
@@ -2512,21 +2728,23 @@
               </w:rPr>
               <w:t>-</w:t>
             </w:r>
-            <w:r>
-              <w:rPr>
-                <w:rFonts w:ascii="Times New Roman" w:hAnsi="Times New Roman" w:cs="Times New Roman"/>
-                <w:sz w:val="24"/>
-                <w:szCs w:val="24"/>
-              </w:rPr>
-              <w:t>run</w:t>
-            </w:r>
-            <w:r>
-              <w:rPr>
-                <w:rFonts w:ascii="Times New Roman" w:hAnsi="Times New Roman" w:cs="Times New Roman"/>
-                <w:sz w:val="24"/>
-                <w:szCs w:val="24"/>
-              </w:rPr>
-              <w:t>(): void</w:t>
+            <w:proofErr w:type="gramStart"/>
+            <w:r>
+              <w:rPr>
+                <w:rFonts w:ascii="Times New Roman" w:hAnsi="Times New Roman" w:cs="Times New Roman"/>
+                <w:sz w:val="24"/>
+                <w:szCs w:val="24"/>
+              </w:rPr>
+              <w:t>run(</w:t>
+            </w:r>
+            <w:proofErr w:type="gramEnd"/>
+            <w:r>
+              <w:rPr>
+                <w:rFonts w:ascii="Times New Roman" w:hAnsi="Times New Roman" w:cs="Times New Roman"/>
+                <w:sz w:val="24"/>
+                <w:szCs w:val="24"/>
+              </w:rPr>
+              <w:t>): void</w:t>
             </w:r>
           </w:p>
           <w:p>
@@ -2546,39 +2764,236 @@
               <w:t>-</w:t>
             </w:r>
             <w:proofErr w:type="spellStart"/>
-            <w:r>
-              <w:rPr>
-                <w:rFonts w:ascii="Times New Roman" w:hAnsi="Times New Roman" w:cs="Times New Roman"/>
-                <w:sz w:val="24"/>
-                <w:szCs w:val="24"/>
-              </w:rPr>
-              <w:t>pauseThread</w:t>
-            </w:r>
-            <w:proofErr w:type="spellEnd"/>
-            <w:r>
-              <w:rPr>
-                <w:rFonts w:ascii="Times New Roman" w:hAnsi="Times New Roman" w:cs="Times New Roman"/>
-                <w:sz w:val="24"/>
-                <w:szCs w:val="24"/>
-              </w:rPr>
-              <w:t>(): void</w:t>
-            </w:r>
-          </w:p>
-          <w:p>
-            <w:pPr>
-              <w:rPr>
-                <w:rFonts w:ascii="Times New Roman" w:hAnsi="Times New Roman" w:cs="Times New Roman"/>
-                <w:sz w:val="24"/>
-                <w:szCs w:val="24"/>
-              </w:rPr>
-            </w:pPr>
-            <w:r>
-              <w:rPr>
-                <w:rFonts w:ascii="Times New Roman" w:hAnsi="Times New Roman" w:cs="Times New Roman"/>
-                <w:sz w:val="24"/>
-                <w:szCs w:val="24"/>
-              </w:rPr>
-              <w:t>+main(String[]): void</w:t>
+            <w:proofErr w:type="gramStart"/>
+            <w:r>
+              <w:rPr>
+                <w:rFonts w:ascii="Times New Roman" w:hAnsi="Times New Roman" w:cs="Times New Roman"/>
+                <w:sz w:val="24"/>
+                <w:szCs w:val="24"/>
+              </w:rPr>
+              <w:t>sendNextPartofFile</w:t>
+            </w:r>
+            <w:proofErr w:type="spellEnd"/>
+            <w:r>
+              <w:rPr>
+                <w:rFonts w:ascii="Times New Roman" w:hAnsi="Times New Roman" w:cs="Times New Roman"/>
+                <w:sz w:val="24"/>
+                <w:szCs w:val="24"/>
+              </w:rPr>
+              <w:t>(</w:t>
+            </w:r>
+            <w:proofErr w:type="gramEnd"/>
+            <w:r>
+              <w:rPr>
+                <w:rFonts w:ascii="Times New Roman" w:hAnsi="Times New Roman" w:cs="Times New Roman"/>
+                <w:sz w:val="24"/>
+                <w:szCs w:val="24"/>
+              </w:rPr>
+              <w:t>)</w:t>
+            </w:r>
+            <w:r>
+              <w:rPr>
+                <w:rFonts w:ascii="Times New Roman" w:hAnsi="Times New Roman" w:cs="Times New Roman"/>
+                <w:sz w:val="24"/>
+                <w:szCs w:val="24"/>
+              </w:rPr>
+              <w:t>:void</w:t>
+            </w:r>
+          </w:p>
+          <w:p>
+            <w:pPr>
+              <w:rPr>
+                <w:rFonts w:ascii="Times New Roman" w:hAnsi="Times New Roman" w:cs="Times New Roman"/>
+                <w:sz w:val="24"/>
+                <w:szCs w:val="24"/>
+              </w:rPr>
+            </w:pPr>
+            <w:r>
+              <w:rPr>
+                <w:rFonts w:ascii="Times New Roman" w:hAnsi="Times New Roman" w:cs="Times New Roman"/>
+                <w:sz w:val="24"/>
+                <w:szCs w:val="24"/>
+              </w:rPr>
+              <w:t>-</w:t>
+            </w:r>
+            <w:proofErr w:type="spellStart"/>
+            <w:proofErr w:type="gramStart"/>
+            <w:r>
+              <w:rPr>
+                <w:rFonts w:ascii="Times New Roman" w:hAnsi="Times New Roman" w:cs="Times New Roman"/>
+                <w:sz w:val="24"/>
+                <w:szCs w:val="24"/>
+              </w:rPr>
+              <w:t>receiveNextPartofFile</w:t>
+            </w:r>
+            <w:proofErr w:type="spellEnd"/>
+            <w:r>
+              <w:rPr>
+                <w:rFonts w:ascii="Times New Roman" w:hAnsi="Times New Roman" w:cs="Times New Roman"/>
+                <w:sz w:val="24"/>
+                <w:szCs w:val="24"/>
+              </w:rPr>
+              <w:t>(</w:t>
+            </w:r>
+            <w:proofErr w:type="gramEnd"/>
+            <w:r>
+              <w:rPr>
+                <w:rFonts w:ascii="Times New Roman" w:hAnsi="Times New Roman" w:cs="Times New Roman"/>
+                <w:sz w:val="24"/>
+                <w:szCs w:val="24"/>
+              </w:rPr>
+              <w:t>)</w:t>
+            </w:r>
+            <w:r>
+              <w:rPr>
+                <w:rFonts w:ascii="Times New Roman" w:hAnsi="Times New Roman" w:cs="Times New Roman"/>
+                <w:sz w:val="24"/>
+                <w:szCs w:val="24"/>
+              </w:rPr>
+              <w:t>:void</w:t>
+            </w:r>
+          </w:p>
+          <w:p>
+            <w:pPr>
+              <w:rPr>
+                <w:rFonts w:ascii="Times New Roman" w:hAnsi="Times New Roman" w:cs="Times New Roman"/>
+                <w:sz w:val="24"/>
+                <w:szCs w:val="24"/>
+              </w:rPr>
+            </w:pPr>
+            <w:r>
+              <w:rPr>
+                <w:rFonts w:ascii="Times New Roman" w:hAnsi="Times New Roman" w:cs="Times New Roman"/>
+                <w:sz w:val="24"/>
+                <w:szCs w:val="24"/>
+              </w:rPr>
+              <w:t>-validate(</w:t>
+            </w:r>
+            <w:proofErr w:type="gramStart"/>
+            <w:r>
+              <w:rPr>
+                <w:rFonts w:ascii="Times New Roman" w:hAnsi="Times New Roman" w:cs="Times New Roman"/>
+                <w:sz w:val="24"/>
+                <w:szCs w:val="24"/>
+              </w:rPr>
+              <w:t>byte[</w:t>
+            </w:r>
+            <w:proofErr w:type="gramEnd"/>
+            <w:r>
+              <w:rPr>
+                <w:rFonts w:ascii="Times New Roman" w:hAnsi="Times New Roman" w:cs="Times New Roman"/>
+                <w:sz w:val="24"/>
+                <w:szCs w:val="24"/>
+              </w:rPr>
+              <w:t xml:space="preserve">]): </w:t>
+            </w:r>
+            <w:proofErr w:type="spellStart"/>
+            <w:r>
+              <w:rPr>
+                <w:rFonts w:ascii="Times New Roman" w:hAnsi="Times New Roman" w:cs="Times New Roman"/>
+                <w:sz w:val="24"/>
+                <w:szCs w:val="24"/>
+              </w:rPr>
+              <w:t>RequestType</w:t>
+            </w:r>
+            <w:proofErr w:type="spellEnd"/>
+          </w:p>
+          <w:p>
+            <w:pPr>
+              <w:rPr>
+                <w:rFonts w:ascii="Times New Roman" w:hAnsi="Times New Roman" w:cs="Times New Roman"/>
+                <w:sz w:val="24"/>
+                <w:szCs w:val="24"/>
+              </w:rPr>
+            </w:pPr>
+            <w:r>
+              <w:rPr>
+                <w:rFonts w:ascii="Times New Roman" w:hAnsi="Times New Roman" w:cs="Times New Roman"/>
+                <w:sz w:val="24"/>
+                <w:szCs w:val="24"/>
+              </w:rPr>
+              <w:t>-</w:t>
+            </w:r>
+            <w:proofErr w:type="spellStart"/>
+            <w:r>
+              <w:rPr>
+                <w:rFonts w:ascii="Times New Roman" w:hAnsi="Times New Roman" w:cs="Times New Roman"/>
+                <w:sz w:val="24"/>
+                <w:szCs w:val="24"/>
+              </w:rPr>
+              <w:t>createRightPacket</w:t>
+            </w:r>
+            <w:proofErr w:type="spellEnd"/>
+            <w:r>
+              <w:rPr>
+                <w:rFonts w:ascii="Times New Roman" w:hAnsi="Times New Roman" w:cs="Times New Roman"/>
+                <w:sz w:val="24"/>
+                <w:szCs w:val="24"/>
+              </w:rPr>
+              <w:t>(</w:t>
+            </w:r>
+            <w:proofErr w:type="spellStart"/>
+            <w:r>
+              <w:rPr>
+                <w:rFonts w:ascii="Times New Roman" w:hAnsi="Times New Roman" w:cs="Times New Roman"/>
+                <w:sz w:val="24"/>
+                <w:szCs w:val="24"/>
+              </w:rPr>
+              <w:t>RequestType</w:t>
+            </w:r>
+            <w:proofErr w:type="spellEnd"/>
+            <w:r>
+              <w:rPr>
+                <w:rFonts w:ascii="Times New Roman" w:hAnsi="Times New Roman" w:cs="Times New Roman"/>
+                <w:sz w:val="24"/>
+                <w:szCs w:val="24"/>
+              </w:rPr>
+              <w:t>, byte [])</w:t>
+            </w:r>
+            <w:r>
+              <w:rPr>
+                <w:rFonts w:ascii="Times New Roman" w:hAnsi="Times New Roman" w:cs="Times New Roman"/>
+                <w:sz w:val="24"/>
+                <w:szCs w:val="24"/>
+              </w:rPr>
+              <w:t>:byte[]</w:t>
+            </w:r>
+            <w:bookmarkStart w:id="0" w:name="_GoBack"/>
+            <w:bookmarkEnd w:id="0"/>
+          </w:p>
+          <w:p>
+            <w:pPr>
+              <w:rPr>
+                <w:rFonts w:ascii="Times New Roman" w:hAnsi="Times New Roman" w:cs="Times New Roman"/>
+                <w:sz w:val="24"/>
+                <w:szCs w:val="24"/>
+              </w:rPr>
+            </w:pPr>
+            <w:r>
+              <w:rPr>
+                <w:rFonts w:ascii="Times New Roman" w:hAnsi="Times New Roman" w:cs="Times New Roman"/>
+                <w:sz w:val="24"/>
+                <w:szCs w:val="24"/>
+              </w:rPr>
+              <w:t>+main(</w:t>
+            </w:r>
+            <w:proofErr w:type="gramStart"/>
+            <w:r>
+              <w:rPr>
+                <w:rFonts w:ascii="Times New Roman" w:hAnsi="Times New Roman" w:cs="Times New Roman"/>
+                <w:sz w:val="24"/>
+                <w:szCs w:val="24"/>
+              </w:rPr>
+              <w:t>String[</w:t>
+            </w:r>
+            <w:proofErr w:type="gramEnd"/>
+            <w:r>
+              <w:rPr>
+                <w:rFonts w:ascii="Times New Roman" w:hAnsi="Times New Roman" w:cs="Times New Roman"/>
+                <w:sz w:val="24"/>
+                <w:szCs w:val="24"/>
+              </w:rPr>
+              <w:t>]): void</w:t>
             </w:r>
           </w:p>
           <w:p>
@@ -2593,6 +3008,15 @@
         </w:tc>
       </w:tr>
     </w:tbl>
+    <w:p>
+      <w:pPr>
+        <w:rPr>
+          <w:rFonts w:ascii="Times New Roman" w:hAnsi="Times New Roman" w:cs="Times New Roman"/>
+          <w:sz w:val="24"/>
+          <w:szCs w:val="24"/>
+        </w:rPr>
+      </w:pPr>
+    </w:p>
     <w:p>
       <w:pPr>
         <w:rPr>
@@ -2607,18 +3031,18 @@
           <w:noProof/>
           <w:sz w:val="24"/>
           <w:szCs w:val="24"/>
-          <w:lang w:eastAsia="en-CA"/>
+          <w:lang w:val="en-US"/>
         </w:rPr>
         <mc:AlternateContent>
           <mc:Choice Requires="wps">
             <w:drawing>
-              <wp:anchor distT="0" distB="0" distL="114300" distR="114300" simplePos="0" relativeHeight="251663360" behindDoc="0" locked="0" layoutInCell="1" allowOverlap="1" wp14:anchorId="225F4B34" wp14:editId="3CD4D1E6">
+              <wp:anchor distT="0" distB="0" distL="114300" distR="114300" simplePos="0" relativeHeight="251663360" behindDoc="0" locked="0" layoutInCell="1" allowOverlap="1" wp14:anchorId="7F7F4088" wp14:editId="4FDB9C10">
                 <wp:simplePos x="0" y="0"/>
                 <wp:positionH relativeFrom="column">
-                  <wp:posOffset>466725</wp:posOffset>
+                  <wp:posOffset>466415</wp:posOffset>
                 </wp:positionH>
                 <wp:positionV relativeFrom="paragraph">
-                  <wp:posOffset>255905</wp:posOffset>
+                  <wp:posOffset>127000</wp:posOffset>
                 </wp:positionV>
                 <wp:extent cx="152400" cy="161925"/>
                 <wp:effectExtent l="19050" t="19050" r="38100" b="28575"/>
@@ -2671,7 +3095,7 @@
           </mc:Choice>
           <mc:Fallback>
             <w:pict>
-              <v:shapetype w14:anchorId="6663B76B" id="_x0000_t5" coordsize="21600,21600" o:spt="5" adj="10800" path="m@0,l,21600r21600,xe">
+              <v:shapetype w14:anchorId="637C1C93" id="_x0000_t5" coordsize="21600,21600" o:spt="5" adj="10800" path="m@0,l,21600r21600,xe">
                 <v:stroke joinstyle="miter"/>
                 <v:formulas>
                   <v:f eqn="val #0"/>
@@ -2683,29 +3107,18 @@
                   <v:h position="#0,topLeft" xrange="0,21600"/>
                 </v:handles>
               </v:shapetype>
-              <v:shape id="Isosceles Triangle 5" o:spid="_x0000_s1026" type="#_x0000_t5" style="position:absolute;margin-left:36.75pt;margin-top:20.15pt;width:12pt;height:12.75pt;z-index:251663360;visibility:visible;mso-wrap-style:square;mso-wrap-distance-left:9pt;mso-wrap-distance-top:0;mso-wrap-distance-right:9pt;mso-wrap-distance-bottom:0;mso-position-horizontal:absolute;mso-position-horizontal-relative:text;mso-position-vertical:absolute;mso-position-vertical-relative:text;v-text-anchor:middle" o:gfxdata="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" fillcolor="white [3201]" strokecolor="black [3213]" strokeweight="1pt"/>
+              <v:shape id="Isosceles Triangle 5" o:spid="_x0000_s1026" type="#_x0000_t5" style="position:absolute;margin-left:36.75pt;margin-top:10pt;width:12pt;height:12.75pt;z-index:251663360;visibility:visible;mso-wrap-style:square;mso-wrap-distance-left:9pt;mso-wrap-distance-top:0;mso-wrap-distance-right:9pt;mso-wrap-distance-bottom:0;mso-position-horizontal:absolute;mso-position-horizontal-relative:text;mso-position-vertical:absolute;mso-position-vertical-relative:text;v-text-anchor:middle" o:gfxdata="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" fillcolor="white [3201]" strokecolor="black [3213]" strokeweight="1pt"/>
             </w:pict>
           </mc:Fallback>
         </mc:AlternateContent>
       </w:r>
-    </w:p>
-    <w:p>
-      <w:pPr>
-        <w:rPr>
-          <w:rFonts w:ascii="Times New Roman" w:hAnsi="Times New Roman" w:cs="Times New Roman"/>
-          <w:sz w:val="24"/>
-          <w:szCs w:val="24"/>
-        </w:rPr>
-      </w:pPr>
-      <w:bookmarkStart w:id="0" w:name="_GoBack"/>
-      <w:bookmarkEnd w:id="0"/>
       <w:r>
         <w:rPr>
           <w:rFonts w:ascii="Times New Roman" w:hAnsi="Times New Roman" w:cs="Times New Roman"/>
           <w:noProof/>
           <w:sz w:val="24"/>
           <w:szCs w:val="24"/>
-          <w:lang w:eastAsia="en-CA"/>
+          <w:lang w:val="en-US"/>
         </w:rPr>
         <mc:AlternateContent>
           <mc:Choice Requires="wps">
@@ -2765,7 +3178,7 @@
           </mc:Choice>
           <mc:Fallback>
             <w:pict>
-              <v:line w14:anchorId="75753AB3" id="Straight Connector 3" o:spid="_x0000_s1026" style="position:absolute;flip:x y;z-index:251661312;visibility:visible;mso-wrap-style:square;mso-width-percent:0;mso-height-percent:0;mso-wrap-distance-left:9pt;mso-wrap-distance-top:0;mso-wrap-distance-right:9pt;mso-wrap-distance-bottom:0;mso-position-horizontal:absolute;mso-position-horizontal-relative:text;mso-position-vertical:absolute;mso-position-vertical-relative:text;mso-width-percent:0;mso-height-percent:0;mso-width-relative:margin;mso-height-relative:margin" from="236.95pt,7.75pt" to="272.95pt,44.5pt" o:gfxdata="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" strokecolor="black [3200]" strokeweight=".5pt">
+              <v:line w14:anchorId="4C6D062E" id="Straight Connector 3" o:spid="_x0000_s1026" style="position:absolute;flip:x y;z-index:251661312;visibility:visible;mso-wrap-style:square;mso-width-percent:0;mso-height-percent:0;mso-wrap-distance-left:9pt;mso-wrap-distance-top:0;mso-wrap-distance-right:9pt;mso-wrap-distance-bottom:0;mso-position-horizontal:absolute;mso-position-horizontal-relative:text;mso-position-vertical:absolute;mso-position-vertical-relative:text;mso-width-percent:0;mso-height-percent:0;mso-width-relative:margin;mso-height-relative:margin" from="236.95pt,7.75pt" to="272.95pt,44.5pt" o:gfxdata="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" strokecolor="black [3200]" strokeweight=".5pt">
                 <v:stroke joinstyle="miter"/>
               </v:line>
             </w:pict>
@@ -2778,7 +3191,7 @@
           <w:noProof/>
           <w:sz w:val="24"/>
           <w:szCs w:val="24"/>
-          <w:lang w:eastAsia="en-CA"/>
+          <w:lang w:val="en-US"/>
         </w:rPr>
         <mc:AlternateContent>
           <mc:Choice Requires="wps">
@@ -2929,7 +3342,7 @@
           <w:noProof/>
           <w:sz w:val="24"/>
           <w:szCs w:val="24"/>
-          <w:lang w:eastAsia="en-CA"/>
+          <w:lang w:val="en-US"/>
         </w:rPr>
         <mc:AlternateContent>
           <mc:Choice Requires="wps">
@@ -3011,7 +3424,7 @@
 </file>
 
 <file path=word/styles.xml><?xml version="1.0" encoding="utf-8"?>
-<w:styles xmlns:mc="http://schemas.openxmlformats.org/markup-compatibility/2006" xmlns:r="http://schemas.openxmlformats.org/officeDocument/2006/relationships" xmlns:w="http://schemas.openxmlformats.org/wordprocessingml/2006/main" xmlns:w14="http://schemas.microsoft.com/office/word/2010/wordml" xmlns:w15="http://schemas.microsoft.com/office/word/2012/wordml" mc:Ignorable="w14 w15">
+<w:styles xmlns:mc="http://schemas.openxmlformats.org/markup-compatibility/2006" xmlns:r="http://schemas.openxmlformats.org/officeDocument/2006/relationships" xmlns:w="http://schemas.openxmlformats.org/wordprocessingml/2006/main" xmlns:w14="http://schemas.microsoft.com/office/word/2010/wordml" xmlns:w15="http://schemas.microsoft.com/office/word/2012/wordml" xmlns:w16se="http://schemas.microsoft.com/office/word/2015/wordml/symex" mc:Ignorable="w14 w15 w16se">
   <w:docDefaults>
     <w:rPrDefault>
       <w:rPr>
@@ -3027,7 +3440,7 @@
       </w:pPr>
     </w:pPrDefault>
   </w:docDefaults>
-  <w:latentStyles w:defLockedState="0" w:defUIPriority="99" w:defSemiHidden="0" w:defUnhideWhenUsed="0" w:defQFormat="0" w:count="371">
+  <w:latentStyles w:defLockedState="0" w:defUIPriority="99" w:defSemiHidden="0" w:defUnhideWhenUsed="0" w:defQFormat="0" w:count="373">
     <w:lsdException w:name="Normal" w:uiPriority="0" w:qFormat="1"/>
     <w:lsdException w:name="heading 1" w:uiPriority="9" w:qFormat="1"/>
     <w:lsdException w:name="heading 2" w:semiHidden="1" w:uiPriority="9" w:unhideWhenUsed="1" w:qFormat="1"/>
@@ -3133,7 +3546,6 @@
     <w:lsdException w:name="HTML Sample" w:semiHidden="1" w:unhideWhenUsed="1"/>
     <w:lsdException w:name="HTML Typewriter" w:semiHidden="1" w:unhideWhenUsed="1"/>
     <w:lsdException w:name="HTML Variable" w:semiHidden="1" w:unhideWhenUsed="1"/>
-    <w:lsdException w:name="Normal Table" w:semiHidden="1" w:unhideWhenUsed="1"/>
     <w:lsdException w:name="annotation subject" w:semiHidden="1" w:unhideWhenUsed="1"/>
     <w:lsdException w:name="No List" w:semiHidden="1" w:unhideWhenUsed="1"/>
     <w:lsdException w:name="Outline List 1" w:semiHidden="1" w:unhideWhenUsed="1"/>
@@ -3179,11 +3591,9 @@
     <w:lsdException w:name="Table Subtle 1" w:semiHidden="1" w:unhideWhenUsed="1"/>
     <w:lsdException w:name="Table Subtle 2" w:semiHidden="1" w:unhideWhenUsed="1"/>
     <w:lsdException w:name="Table Web 1" w:semiHidden="1" w:unhideWhenUsed="1"/>
-    <w:lsdException w:name="Table Web 2" w:semiHidden="1" w:unhideWhenUsed="1"/>
     <w:lsdException w:name="Table Web 3" w:semiHidden="1" w:unhideWhenUsed="1"/>
     <w:lsdException w:name="Balloon Text" w:semiHidden="1" w:unhideWhenUsed="1"/>
     <w:lsdException w:name="Table Grid" w:uiPriority="39"/>
-    <w:lsdException w:name="Table Theme" w:semiHidden="1" w:unhideWhenUsed="1"/>
     <w:lsdException w:name="Placeholder Text" w:semiHidden="1"/>
     <w:lsdException w:name="No Spacing" w:uiPriority="1" w:qFormat="1"/>
     <w:lsdException w:name="Light Shading" w:uiPriority="60"/>
@@ -3399,6 +3809,8 @@
     <w:lsdException w:name="List Table 5 Dark Accent 6" w:uiPriority="50"/>
     <w:lsdException w:name="List Table 6 Colorful Accent 6" w:uiPriority="51"/>
     <w:lsdException w:name="List Table 7 Colorful Accent 6" w:uiPriority="52"/>
+    <w:lsdException w:name="Mention" w:semiHidden="1" w:unhideWhenUsed="1"/>
+    <w:lsdException w:name="Smart Hyperlink" w:semiHidden="1" w:unhideWhenUsed="1"/>
   </w:latentStyles>
   <w:style w:type="paragraph" w:default="1" w:styleId="Normal">
     <w:name w:val="Normal"/>

</xml_diff>